<commit_message>
gemini run series script; redme update, todo change
</commit_message>
<xml_diff>
--- a/todo.docx
+++ b/todo.docx
@@ -35,15 +35,7 @@
         </w:numPr>
       </w:pPr>
       <w:r>
-        <w:t xml:space="preserve">improve </w:t>
-      </w:r>
-      <w:proofErr w:type="spellStart"/>
-      <w:r>
-        <w:t>aurora.m</w:t>
-      </w:r>
-      <w:proofErr w:type="spellEnd"/>
-      <w:r>
-        <w:t xml:space="preserve"> input functions</w:t>
+        <w:t>improve aurora.m input functions</w:t>
       </w:r>
     </w:p>
     <w:p>
@@ -67,64 +59,7 @@
         </w:numPr>
       </w:pPr>
       <w:r>
-        <w:t xml:space="preserve">knight: E0 -&gt; </w:t>
-      </w:r>
-      <w:proofErr w:type="spellStart"/>
-      <w:r>
-        <w:t>precip</w:t>
-      </w:r>
-      <w:proofErr w:type="spellEnd"/>
-      <w:r>
-        <w:t xml:space="preserve"> part of j||</w:t>
-      </w:r>
-    </w:p>
-    <w:p>
-      <w:pPr>
-        <w:pStyle w:val="ListParagraph"/>
-        <w:numPr>
-          <w:ilvl w:val="4"/>
-          <w:numId w:val="2"/>
-        </w:numPr>
-      </w:pPr>
-      <w:proofErr w:type="spellStart"/>
-      <w:r>
-        <w:t>robinson</w:t>
-      </w:r>
-      <w:proofErr w:type="spellEnd"/>
-      <w:r>
-        <w:t xml:space="preserve"> 1987 / </w:t>
-      </w:r>
-      <w:proofErr w:type="spellStart"/>
-      <w:r>
-        <w:t>Galand</w:t>
-      </w:r>
-      <w:proofErr w:type="spellEnd"/>
-      <w:r>
-        <w:t xml:space="preserve"> and Richmond 2001: E0, Q -&gt; SIGP, SIGH (for electrons and protons) </w:t>
-      </w:r>
-      <w:proofErr w:type="gramStart"/>
-      <w:r>
-        <w:t>see</w:t>
-      </w:r>
-      <w:proofErr w:type="gramEnd"/>
-      <w:r>
-        <w:t xml:space="preserve"> </w:t>
-      </w:r>
-      <w:proofErr w:type="spellStart"/>
-      <w:r>
-        <w:t>marghitu</w:t>
-      </w:r>
-      <w:proofErr w:type="spellEnd"/>
-      <w:r>
-        <w:t xml:space="preserve"> </w:t>
-      </w:r>
-      <w:proofErr w:type="spellStart"/>
-      <w:r>
-        <w:t>eqs</w:t>
-      </w:r>
-      <w:proofErr w:type="spellEnd"/>
-      <w:r>
-        <w:t xml:space="preserve"> (6-8)</w:t>
+        <w:t>knight: E0 -&gt; precip part of j||</w:t>
       </w:r>
     </w:p>
     <w:p>
@@ -134,9 +69,526 @@
           <w:ilvl w:val="5"/>
           <w:numId w:val="2"/>
         </w:numPr>
+      </w:pPr>
+      <m:oMath>
+        <m:sSub>
+          <m:sSubPr>
+            <m:ctrlPr>
+              <w:rPr>
+                <w:rFonts w:ascii="Cambria Math" w:hAnsi="Cambria Math"/>
+                <w:i/>
+              </w:rPr>
+            </m:ctrlPr>
+          </m:sSubPr>
+          <m:e>
+            <m:r>
+              <w:rPr>
+                <w:rFonts w:ascii="Cambria Math" w:hAnsi="Cambria Math"/>
+              </w:rPr>
+              <m:t>j</m:t>
+            </m:r>
+          </m:e>
+          <m:sub>
+            <m:r>
+              <w:rPr>
+                <w:rFonts w:ascii="Cambria Math" w:hAnsi="Cambria Math"/>
+              </w:rPr>
+              <m:t>∥</m:t>
+            </m:r>
+          </m:sub>
+        </m:sSub>
+        <m:d>
+          <m:dPr>
+            <m:ctrlPr>
+              <w:rPr>
+                <w:rFonts w:ascii="Cambria Math" w:hAnsi="Cambria Math"/>
+                <w:i/>
+              </w:rPr>
+            </m:ctrlPr>
+          </m:dPr>
+          <m:e>
+            <m:r>
+              <w:rPr>
+                <w:rFonts w:ascii="Cambria Math" w:hAnsi="Cambria Math"/>
+              </w:rPr>
+              <m:t>x</m:t>
+            </m:r>
+          </m:e>
+        </m:d>
+        <m:r>
+          <w:rPr>
+            <w:rFonts w:ascii="Cambria Math" w:hAnsi="Cambria Math"/>
+          </w:rPr>
+          <m:t>=</m:t>
+        </m:r>
+        <m:sSub>
+          <m:sSubPr>
+            <m:ctrlPr>
+              <w:rPr>
+                <w:rFonts w:ascii="Cambria Math" w:hAnsi="Cambria Math"/>
+                <w:i/>
+              </w:rPr>
+            </m:ctrlPr>
+          </m:sSubPr>
+          <m:e>
+            <m:r>
+              <w:rPr>
+                <w:rFonts w:ascii="Cambria Math" w:hAnsi="Cambria Math"/>
+              </w:rPr>
+              <m:t>j</m:t>
+            </m:r>
+          </m:e>
+          <m:sub>
+            <m:r>
+              <w:rPr>
+                <w:rFonts w:ascii="Cambria Math" w:hAnsi="Cambria Math"/>
+              </w:rPr>
+              <m:t>bulk</m:t>
+            </m:r>
+          </m:sub>
+        </m:sSub>
+        <m:d>
+          <m:dPr>
+            <m:ctrlPr>
+              <w:rPr>
+                <w:rFonts w:ascii="Cambria Math" w:hAnsi="Cambria Math"/>
+                <w:i/>
+              </w:rPr>
+            </m:ctrlPr>
+          </m:dPr>
+          <m:e>
+            <m:r>
+              <w:rPr>
+                <w:rFonts w:ascii="Cambria Math" w:hAnsi="Cambria Math"/>
+              </w:rPr>
+              <m:t>x</m:t>
+            </m:r>
+          </m:e>
+        </m:d>
+      </m:oMath>
+    </w:p>
+    <w:p>
+      <w:pPr>
+        <w:pStyle w:val="ListParagraph"/>
+        <w:numPr>
+          <w:ilvl w:val="5"/>
+          <w:numId w:val="2"/>
+        </w:numPr>
+      </w:pPr>
+      <w:r>
         <w:rPr>
           <w:rFonts w:eastAsiaTheme="minorEastAsia"/>
         </w:rPr>
+        <w:t xml:space="preserve">Some is carried by </w:t>
+      </w:r>
+      <m:oMath>
+        <m:sSub>
+          <m:sSubPr>
+            <m:ctrlPr>
+              <w:rPr>
+                <w:rFonts w:ascii="Cambria Math" w:eastAsiaTheme="minorEastAsia" w:hAnsi="Cambria Math"/>
+                <w:i/>
+              </w:rPr>
+            </m:ctrlPr>
+          </m:sSubPr>
+          <m:e>
+            <m:r>
+              <w:rPr>
+                <w:rFonts w:ascii="Cambria Math" w:eastAsiaTheme="minorEastAsia" w:hAnsi="Cambria Math"/>
+              </w:rPr>
+              <m:t>j</m:t>
+            </m:r>
+          </m:e>
+          <m:sub>
+            <m:r>
+              <w:rPr>
+                <w:rFonts w:ascii="Cambria Math" w:eastAsiaTheme="minorEastAsia" w:hAnsi="Cambria Math"/>
+              </w:rPr>
+              <m:t>knight</m:t>
+            </m:r>
+          </m:sub>
+        </m:sSub>
+        <m:r>
+          <w:rPr>
+            <w:rFonts w:ascii="Cambria Math" w:eastAsiaTheme="minorEastAsia" w:hAnsi="Cambria Math"/>
+          </w:rPr>
+          <m:t>(</m:t>
+        </m:r>
+        <m:r>
+          <w:rPr>
+            <w:rFonts w:ascii="Cambria Math" w:eastAsiaTheme="minorEastAsia" w:hAnsi="Cambria Math"/>
+          </w:rPr>
+          <m:t>E</m:t>
+        </m:r>
+        <m:sSub>
+          <m:sSubPr>
+            <m:ctrlPr>
+              <w:rPr>
+                <w:rFonts w:ascii="Cambria Math" w:eastAsiaTheme="minorEastAsia" w:hAnsi="Cambria Math"/>
+                <w:i/>
+              </w:rPr>
+            </m:ctrlPr>
+          </m:sSubPr>
+          <m:e>
+            <m:r>
+              <w:rPr>
+                <w:rFonts w:ascii="Cambria Math" w:eastAsiaTheme="minorEastAsia" w:hAnsi="Cambria Math"/>
+              </w:rPr>
+              <w:softHyphen/>
+            </m:r>
+          </m:e>
+          <m:sub>
+            <m:r>
+              <w:rPr>
+                <w:rFonts w:ascii="Cambria Math" w:eastAsiaTheme="minorEastAsia" w:hAnsi="Cambria Math"/>
+              </w:rPr>
+              <m:t>0</m:t>
+            </m:r>
+          </m:sub>
+        </m:sSub>
+        <m:d>
+          <m:dPr>
+            <m:ctrlPr>
+              <w:rPr>
+                <w:rFonts w:ascii="Cambria Math" w:eastAsiaTheme="minorEastAsia" w:hAnsi="Cambria Math"/>
+                <w:i/>
+              </w:rPr>
+            </m:ctrlPr>
+          </m:dPr>
+          <m:e>
+            <m:r>
+              <w:rPr>
+                <w:rFonts w:ascii="Cambria Math" w:eastAsiaTheme="minorEastAsia" w:hAnsi="Cambria Math"/>
+              </w:rPr>
+              <m:t>x</m:t>
+            </m:r>
+          </m:e>
+        </m:d>
+      </m:oMath>
+      <w:r>
+        <w:rPr>
+          <w:rFonts w:eastAsiaTheme="minorEastAsia"/>
+        </w:rPr>
+        <w:t>)</w:t>
+      </w:r>
+    </w:p>
+    <w:p>
+      <w:pPr>
+        <w:pStyle w:val="ListParagraph"/>
+        <w:numPr>
+          <w:ilvl w:val="4"/>
+          <w:numId w:val="2"/>
+        </w:numPr>
+      </w:pPr>
+      <w:r>
+        <w:t>Constant number flux?</w:t>
+      </w:r>
+    </w:p>
+    <w:p>
+      <w:pPr>
+        <w:pStyle w:val="ListParagraph"/>
+        <w:numPr>
+          <w:ilvl w:val="5"/>
+          <w:numId w:val="2"/>
+        </w:numPr>
+      </w:pPr>
+      <m:oMath>
+        <m:r>
+          <w:rPr>
+            <w:rFonts w:ascii="Cambria Math" w:hAnsi="Cambria Math"/>
+          </w:rPr>
+          <m:t>Q</m:t>
+        </m:r>
+        <m:d>
+          <m:dPr>
+            <m:ctrlPr>
+              <w:rPr>
+                <w:rFonts w:ascii="Cambria Math" w:hAnsi="Cambria Math"/>
+                <w:i/>
+              </w:rPr>
+            </m:ctrlPr>
+          </m:dPr>
+          <m:e>
+            <m:r>
+              <w:rPr>
+                <w:rFonts w:ascii="Cambria Math" w:hAnsi="Cambria Math"/>
+              </w:rPr>
+              <m:t>x</m:t>
+            </m:r>
+          </m:e>
+        </m:d>
+        <m:r>
+          <w:rPr>
+            <w:rFonts w:ascii="Cambria Math" w:hAnsi="Cambria Math"/>
+          </w:rPr>
+          <m:t>=</m:t>
+        </m:r>
+        <m:f>
+          <m:fPr>
+            <m:ctrlPr>
+              <w:rPr>
+                <w:rFonts w:ascii="Cambria Math" w:hAnsi="Cambria Math"/>
+                <w:i/>
+              </w:rPr>
+            </m:ctrlPr>
+          </m:fPr>
+          <m:num>
+            <m:sSub>
+              <m:sSubPr>
+                <m:ctrlPr>
+                  <w:rPr>
+                    <w:rFonts w:ascii="Cambria Math" w:hAnsi="Cambria Math"/>
+                    <w:i/>
+                  </w:rPr>
+                </m:ctrlPr>
+              </m:sSubPr>
+              <m:e>
+                <m:r>
+                  <w:rPr>
+                    <w:rFonts w:ascii="Cambria Math" w:hAnsi="Cambria Math"/>
+                  </w:rPr>
+                  <m:t>j</m:t>
+                </m:r>
+              </m:e>
+              <m:sub>
+                <m:r>
+                  <w:rPr>
+                    <w:rFonts w:ascii="Cambria Math" w:hAnsi="Cambria Math"/>
+                  </w:rPr>
+                  <m:t>knight</m:t>
+                </m:r>
+              </m:sub>
+            </m:sSub>
+            <m:r>
+              <w:rPr>
+                <w:rFonts w:ascii="Cambria Math" w:hAnsi="Cambria Math"/>
+              </w:rPr>
+              <m:t>(</m:t>
+            </m:r>
+            <m:sSub>
+              <m:sSubPr>
+                <m:ctrlPr>
+                  <w:rPr>
+                    <w:rFonts w:ascii="Cambria Math" w:hAnsi="Cambria Math"/>
+                    <w:i/>
+                  </w:rPr>
+                </m:ctrlPr>
+              </m:sSubPr>
+              <m:e>
+                <m:r>
+                  <w:rPr>
+                    <w:rFonts w:ascii="Cambria Math" w:hAnsi="Cambria Math"/>
+                  </w:rPr>
+                  <m:t>E</m:t>
+                </m:r>
+              </m:e>
+              <m:sub>
+                <m:r>
+                  <w:rPr>
+                    <w:rFonts w:ascii="Cambria Math" w:hAnsi="Cambria Math"/>
+                  </w:rPr>
+                  <m:t>0</m:t>
+                </m:r>
+              </m:sub>
+            </m:sSub>
+            <m:d>
+              <m:dPr>
+                <m:ctrlPr>
+                  <w:rPr>
+                    <w:rFonts w:ascii="Cambria Math" w:hAnsi="Cambria Math"/>
+                    <w:i/>
+                  </w:rPr>
+                </m:ctrlPr>
+              </m:dPr>
+              <m:e>
+                <m:r>
+                  <w:rPr>
+                    <w:rFonts w:ascii="Cambria Math" w:hAnsi="Cambria Math"/>
+                  </w:rPr>
+                  <m:t>x</m:t>
+                </m:r>
+              </m:e>
+            </m:d>
+            <m:r>
+              <w:rPr>
+                <w:rFonts w:ascii="Cambria Math" w:hAnsi="Cambria Math"/>
+              </w:rPr>
+              <m:t>)</m:t>
+            </m:r>
+          </m:num>
+          <m:den>
+            <m:r>
+              <w:rPr>
+                <w:rFonts w:ascii="Cambria Math" w:hAnsi="Cambria Math"/>
+              </w:rPr>
+              <m:t xml:space="preserve">e </m:t>
+            </m:r>
+            <m:rad>
+              <m:radPr>
+                <m:degHide m:val="1"/>
+                <m:ctrlPr>
+                  <w:rPr>
+                    <w:rFonts w:ascii="Cambria Math" w:hAnsi="Cambria Math"/>
+                    <w:i/>
+                  </w:rPr>
+                </m:ctrlPr>
+              </m:radPr>
+              <m:deg/>
+              <m:e>
+                <m:sSub>
+                  <m:sSubPr>
+                    <m:ctrlPr>
+                      <w:rPr>
+                        <w:rFonts w:ascii="Cambria Math" w:hAnsi="Cambria Math"/>
+                        <w:i/>
+                      </w:rPr>
+                    </m:ctrlPr>
+                  </m:sSubPr>
+                  <m:e>
+                    <m:r>
+                      <w:rPr>
+                        <w:rFonts w:ascii="Cambria Math" w:hAnsi="Cambria Math"/>
+                      </w:rPr>
+                      <m:t>2E</m:t>
+                    </m:r>
+                  </m:e>
+                  <m:sub>
+                    <m:r>
+                      <w:rPr>
+                        <w:rFonts w:ascii="Cambria Math" w:hAnsi="Cambria Math"/>
+                      </w:rPr>
+                      <m:t>0</m:t>
+                    </m:r>
+                  </m:sub>
+                </m:sSub>
+                <m:r>
+                  <w:rPr>
+                    <w:rFonts w:ascii="Cambria Math" w:hAnsi="Cambria Math"/>
+                  </w:rPr>
+                  <m:t>/</m:t>
+                </m:r>
+                <m:sSub>
+                  <m:sSubPr>
+                    <m:ctrlPr>
+                      <w:rPr>
+                        <w:rFonts w:ascii="Cambria Math" w:hAnsi="Cambria Math"/>
+                        <w:i/>
+                      </w:rPr>
+                    </m:ctrlPr>
+                  </m:sSubPr>
+                  <m:e>
+                    <m:r>
+                      <w:rPr>
+                        <w:rFonts w:ascii="Cambria Math" w:hAnsi="Cambria Math"/>
+                      </w:rPr>
+                      <m:t>m</m:t>
+                    </m:r>
+                  </m:e>
+                  <m:sub>
+                    <m:r>
+                      <w:rPr>
+                        <w:rFonts w:ascii="Cambria Math" w:hAnsi="Cambria Math"/>
+                      </w:rPr>
+                      <m:t>e</m:t>
+                    </m:r>
+                  </m:sub>
+                </m:sSub>
+              </m:e>
+            </m:rad>
+          </m:den>
+        </m:f>
+        <m:r>
+          <w:rPr>
+            <w:rFonts w:ascii="Cambria Math" w:hAnsi="Cambria Math"/>
+          </w:rPr>
+          <m:t xml:space="preserve"> </m:t>
+        </m:r>
+        <m:sSub>
+          <m:sSubPr>
+            <m:ctrlPr>
+              <w:rPr>
+                <w:rFonts w:ascii="Cambria Math" w:hAnsi="Cambria Math"/>
+                <w:i/>
+              </w:rPr>
+            </m:ctrlPr>
+          </m:sSubPr>
+          <m:e>
+            <m:r>
+              <w:rPr>
+                <w:rFonts w:ascii="Cambria Math" w:hAnsi="Cambria Math"/>
+              </w:rPr>
+              <m:t>E</m:t>
+            </m:r>
+          </m:e>
+          <m:sub>
+            <m:r>
+              <w:rPr>
+                <w:rFonts w:ascii="Cambria Math" w:hAnsi="Cambria Math"/>
+              </w:rPr>
+              <m:t>0</m:t>
+            </m:r>
+          </m:sub>
+        </m:sSub>
+        <m:d>
+          <m:dPr>
+            <m:ctrlPr>
+              <w:rPr>
+                <w:rFonts w:ascii="Cambria Math" w:hAnsi="Cambria Math"/>
+                <w:i/>
+              </w:rPr>
+            </m:ctrlPr>
+          </m:dPr>
+          <m:e>
+            <m:r>
+              <w:rPr>
+                <w:rFonts w:ascii="Cambria Math" w:hAnsi="Cambria Math"/>
+              </w:rPr>
+              <m:t>x</m:t>
+            </m:r>
+          </m:e>
+        </m:d>
+      </m:oMath>
+    </w:p>
+    <w:p>
+      <w:pPr>
+        <w:pStyle w:val="ListParagraph"/>
+        <w:numPr>
+          <w:ilvl w:val="4"/>
+          <w:numId w:val="2"/>
+        </w:numPr>
+      </w:pPr>
+      <w:r>
+        <w:rPr>
+          <w:rFonts w:eastAsiaTheme="minorEastAsia"/>
+        </w:rPr>
+        <w:t>Make sure bulk current is greater than or equal to knight</w:t>
+      </w:r>
+    </w:p>
+    <w:p>
+      <w:pPr>
+        <w:pStyle w:val="ListParagraph"/>
+        <w:numPr>
+          <w:ilvl w:val="4"/>
+          <w:numId w:val="2"/>
+        </w:numPr>
+      </w:pPr>
+      <w:r>
+        <w:t>robinson 1987 / Galand and Richmond 2001: E0, Q -&gt; SIGP, SIGH (for electrons and protons) see marghitu eqs (6-8)</w:t>
+      </w:r>
+      <w:r>
+        <w:t xml:space="preserve"> in keV and mW/m^2</w:t>
+      </w:r>
+    </w:p>
+    <w:p>
+      <w:pPr>
+        <w:pStyle w:val="ListParagraph"/>
+        <w:numPr>
+          <w:ilvl w:val="5"/>
+          <w:numId w:val="2"/>
+        </w:numPr>
+        <w:rPr>
+          <w:rFonts w:eastAsiaTheme="minorEastAsia"/>
+        </w:rPr>
       </w:pPr>
       <m:oMath>
         <m:sSubSup>
@@ -181,6 +633,24 @@
             </m:r>
           </m:sup>
         </m:sSubSup>
+        <m:d>
+          <m:dPr>
+            <m:ctrlPr>
+              <w:rPr>
+                <w:rFonts w:ascii="Cambria Math" w:eastAsiaTheme="minorEastAsia" w:hAnsi="Cambria Math"/>
+                <w:i/>
+              </w:rPr>
+            </m:ctrlPr>
+          </m:dPr>
+          <m:e>
+            <m:r>
+              <w:rPr>
+                <w:rFonts w:ascii="Cambria Math" w:eastAsiaTheme="minorEastAsia" w:hAnsi="Cambria Math"/>
+              </w:rPr>
+              <m:t>x</m:t>
+            </m:r>
+          </m:e>
+        </m:d>
         <m:r>
           <w:rPr>
             <w:rFonts w:ascii="Cambria Math" w:eastAsiaTheme="minorEastAsia" w:hAnsi="Cambria Math"/>
@@ -229,6 +699,24 @@
                 </m:r>
               </m:sub>
             </m:sSub>
+            <m:d>
+              <m:dPr>
+                <m:ctrlPr>
+                  <w:rPr>
+                    <w:rFonts w:ascii="Cambria Math" w:eastAsiaTheme="minorEastAsia" w:hAnsi="Cambria Math"/>
+                    <w:i/>
+                  </w:rPr>
+                </m:ctrlPr>
+              </m:dPr>
+              <m:e>
+                <m:r>
+                  <w:rPr>
+                    <w:rFonts w:ascii="Cambria Math" w:eastAsiaTheme="minorEastAsia" w:hAnsi="Cambria Math"/>
+                  </w:rPr>
+                  <m:t>x</m:t>
+                </m:r>
+              </m:e>
+            </m:d>
           </m:num>
           <m:den>
             <m:r>
@@ -263,6 +751,24 @@
                 </m:r>
               </m:sub>
             </m:sSub>
+            <m:d>
+              <m:dPr>
+                <m:ctrlPr>
+                  <w:rPr>
+                    <w:rFonts w:ascii="Cambria Math" w:eastAsiaTheme="minorEastAsia" w:hAnsi="Cambria Math"/>
+                    <w:i/>
+                  </w:rPr>
+                </m:ctrlPr>
+              </m:dPr>
+              <m:e>
+                <m:r>
+                  <w:rPr>
+                    <w:rFonts w:ascii="Cambria Math" w:eastAsiaTheme="minorEastAsia" w:hAnsi="Cambria Math"/>
+                  </w:rPr>
+                  <m:t>x</m:t>
+                </m:r>
+              </m:e>
+            </m:d>
           </m:den>
         </m:f>
         <m:rad>
@@ -283,6 +789,24 @@
               </w:rPr>
               <m:t>Q</m:t>
             </m:r>
+            <m:d>
+              <m:dPr>
+                <m:ctrlPr>
+                  <w:rPr>
+                    <w:rFonts w:ascii="Cambria Math" w:eastAsiaTheme="minorEastAsia" w:hAnsi="Cambria Math"/>
+                    <w:i/>
+                  </w:rPr>
+                </m:ctrlPr>
+              </m:dPr>
+              <m:e>
+                <m:r>
+                  <w:rPr>
+                    <w:rFonts w:ascii="Cambria Math" w:eastAsiaTheme="minorEastAsia" w:hAnsi="Cambria Math"/>
+                  </w:rPr>
+                  <m:t>x</m:t>
+                </m:r>
+              </m:e>
+            </m:d>
           </m:e>
         </m:rad>
       </m:oMath>
@@ -341,6 +865,24 @@
             </m:r>
           </m:sup>
         </m:sSubSup>
+        <m:d>
+          <m:dPr>
+            <m:ctrlPr>
+              <w:rPr>
+                <w:rFonts w:ascii="Cambria Math" w:eastAsiaTheme="minorEastAsia" w:hAnsi="Cambria Math"/>
+                <w:i/>
+              </w:rPr>
+            </m:ctrlPr>
+          </m:dPr>
+          <m:e>
+            <m:r>
+              <w:rPr>
+                <w:rFonts w:ascii="Cambria Math" w:eastAsiaTheme="minorEastAsia" w:hAnsi="Cambria Math"/>
+              </w:rPr>
+              <m:t>x</m:t>
+            </m:r>
+          </m:e>
+        </m:d>
         <m:r>
           <w:rPr>
             <w:rFonts w:ascii="Cambria Math" w:eastAsiaTheme="minorEastAsia" w:hAnsi="Cambria Math"/>
@@ -365,6 +907,24 @@
               </w:rPr>
               <m:t>Q</m:t>
             </m:r>
+            <m:d>
+              <m:dPr>
+                <m:ctrlPr>
+                  <w:rPr>
+                    <w:rFonts w:ascii="Cambria Math" w:eastAsiaTheme="minorEastAsia" w:hAnsi="Cambria Math"/>
+                    <w:i/>
+                  </w:rPr>
+                </m:ctrlPr>
+              </m:dPr>
+              <m:e>
+                <m:r>
+                  <w:rPr>
+                    <w:rFonts w:ascii="Cambria Math" w:eastAsiaTheme="minorEastAsia" w:hAnsi="Cambria Math"/>
+                  </w:rPr>
+                  <m:t>x</m:t>
+                </m:r>
+              </m:e>
+            </m:d>
           </m:e>
         </m:rad>
       </m:oMath>
@@ -415,6 +975,24 @@
             </m:r>
           </m:sub>
         </m:sSub>
+        <m:d>
+          <m:dPr>
+            <m:ctrlPr>
+              <w:rPr>
+                <w:rFonts w:ascii="Cambria Math" w:eastAsiaTheme="minorEastAsia" w:hAnsi="Cambria Math"/>
+                <w:i/>
+              </w:rPr>
+            </m:ctrlPr>
+          </m:dPr>
+          <m:e>
+            <m:r>
+              <w:rPr>
+                <w:rFonts w:ascii="Cambria Math" w:eastAsiaTheme="minorEastAsia" w:hAnsi="Cambria Math"/>
+              </w:rPr>
+              <m:t>x</m:t>
+            </m:r>
+          </m:e>
+        </m:d>
         <m:r>
           <w:rPr>
             <w:rFonts w:ascii="Cambria Math" w:eastAsiaTheme="minorEastAsia" w:hAnsi="Cambria Math"/>
@@ -495,6 +1073,24 @@
                 </m:r>
               </m:sup>
             </m:sSup>
+            <m:d>
+              <m:dPr>
+                <m:ctrlPr>
+                  <w:rPr>
+                    <w:rFonts w:ascii="Cambria Math" w:hAnsi="Cambria Math"/>
+                    <w:i/>
+                  </w:rPr>
+                </m:ctrlPr>
+              </m:dPr>
+              <m:e>
+                <m:r>
+                  <w:rPr>
+                    <w:rFonts w:ascii="Cambria Math" w:hAnsi="Cambria Math"/>
+                  </w:rPr>
+                  <m:t>x</m:t>
+                </m:r>
+              </m:e>
+            </m:d>
             <m:r>
               <w:rPr>
                 <w:rFonts w:ascii="Cambria Math" w:hAnsi="Cambria Math"/>
@@ -563,6 +1159,24 @@
                 </m:r>
               </m:sup>
             </m:sSup>
+            <m:d>
+              <m:dPr>
+                <m:ctrlPr>
+                  <w:rPr>
+                    <w:rFonts w:ascii="Cambria Math" w:hAnsi="Cambria Math"/>
+                    <w:i/>
+                  </w:rPr>
+                </m:ctrlPr>
+              </m:dPr>
+              <m:e>
+                <m:r>
+                  <w:rPr>
+                    <w:rFonts w:ascii="Cambria Math" w:hAnsi="Cambria Math"/>
+                  </w:rPr>
+                  <m:t>x</m:t>
+                </m:r>
+              </m:e>
+            </m:d>
           </m:e>
         </m:rad>
       </m:oMath>
@@ -575,37 +1189,8 @@
           <w:numId w:val="2"/>
         </w:numPr>
       </w:pPr>
-      <w:proofErr w:type="spellStart"/>
-      <w:r>
-        <w:t>kelley</w:t>
-      </w:r>
-      <w:proofErr w:type="spellEnd"/>
-      <w:r>
-        <w:t xml:space="preserve">: </w:t>
-      </w:r>
-      <w:proofErr w:type="spellStart"/>
-      <w:r>
-        <w:t>lat</w:t>
-      </w:r>
-      <w:proofErr w:type="spellEnd"/>
-      <w:r>
-        <w:t xml:space="preserve"> cuts of SIGP + j|</w:t>
-      </w:r>
-      <w:proofErr w:type="gramStart"/>
-      <w:r>
-        <w:t>|(</w:t>
-      </w:r>
-      <w:proofErr w:type="gramEnd"/>
-      <w:r>
-        <w:t xml:space="preserve">bulk + </w:t>
-      </w:r>
-      <w:proofErr w:type="spellStart"/>
-      <w:r>
-        <w:t>precip</w:t>
-      </w:r>
-      <w:proofErr w:type="spellEnd"/>
-      <w:r>
-        <w:t>) -&gt; phi</w:t>
+      <w:r>
+        <w:t>kelley: lat cuts of SIGP + j||(bulk + precip) -&gt; phi</w:t>
       </w:r>
     </w:p>
     <w:p>
@@ -808,12 +1393,32 @@
             </m:d>
           </m:den>
         </m:f>
-        <m:r>
-          <w:rPr>
-            <w:rFonts w:ascii="Cambria Math" w:eastAsiaTheme="minorEastAsia" w:hAnsi="Cambria Math"/>
-          </w:rPr>
-          <m:t>ϕ</m:t>
-        </m:r>
+        <m:sSup>
+          <m:sSupPr>
+            <m:ctrlPr>
+              <w:rPr>
+                <w:rFonts w:ascii="Cambria Math" w:eastAsiaTheme="minorEastAsia" w:hAnsi="Cambria Math"/>
+                <w:i/>
+              </w:rPr>
+            </m:ctrlPr>
+          </m:sSupPr>
+          <m:e>
+            <m:r>
+              <w:rPr>
+                <w:rFonts w:ascii="Cambria Math" w:eastAsiaTheme="minorEastAsia" w:hAnsi="Cambria Math"/>
+              </w:rPr>
+              <m:t>ϕ</m:t>
+            </m:r>
+          </m:e>
+          <m:sup>
+            <m:r>
+              <w:rPr>
+                <w:rFonts w:ascii="Cambria Math" w:eastAsiaTheme="minorEastAsia" w:hAnsi="Cambria Math"/>
+              </w:rPr>
+              <m:t>'</m:t>
+            </m:r>
+          </m:sup>
+        </m:sSup>
         <m:d>
           <m:dPr>
             <m:ctrlPr>
@@ -1310,6 +1915,180 @@
       <w:pPr>
         <w:pStyle w:val="ListParagraph"/>
         <w:numPr>
+          <w:ilvl w:val="5"/>
+          <w:numId w:val="2"/>
+        </w:numPr>
+      </w:pPr>
+      <m:oMath>
+        <m:sSub>
+          <m:sSubPr>
+            <m:ctrlPr>
+              <w:rPr>
+                <w:rFonts w:ascii="Cambria Math" w:hAnsi="Cambria Math"/>
+                <w:i/>
+              </w:rPr>
+            </m:ctrlPr>
+          </m:sSubPr>
+          <m:e>
+            <m:r>
+              <w:rPr>
+                <w:rFonts w:ascii="Cambria Math" w:hAnsi="Cambria Math"/>
+              </w:rPr>
+              <m:t>j</m:t>
+            </m:r>
+          </m:e>
+          <m:sub>
+            <m:r>
+              <w:rPr>
+                <w:rFonts w:ascii="Cambria Math" w:hAnsi="Cambria Math"/>
+              </w:rPr>
+              <m:t>∥</m:t>
+            </m:r>
+          </m:sub>
+        </m:sSub>
+        <m:d>
+          <m:dPr>
+            <m:ctrlPr>
+              <w:rPr>
+                <w:rFonts w:ascii="Cambria Math" w:hAnsi="Cambria Math"/>
+                <w:i/>
+              </w:rPr>
+            </m:ctrlPr>
+          </m:dPr>
+          <m:e>
+            <m:r>
+              <w:rPr>
+                <w:rFonts w:ascii="Cambria Math" w:hAnsi="Cambria Math"/>
+              </w:rPr>
+              <m:t>x</m:t>
+            </m:r>
+          </m:e>
+        </m:d>
+        <m:r>
+          <w:rPr>
+            <w:rFonts w:ascii="Cambria Math" w:eastAsiaTheme="minorEastAsia" w:hAnsi="Cambria Math"/>
+          </w:rPr>
+          <m:t>=</m:t>
+        </m:r>
+        <m:sSub>
+          <m:sSubPr>
+            <m:ctrlPr>
+              <w:rPr>
+                <w:rFonts w:ascii="Cambria Math" w:eastAsiaTheme="minorEastAsia" w:hAnsi="Cambria Math"/>
+                <w:i/>
+              </w:rPr>
+            </m:ctrlPr>
+          </m:sSubPr>
+          <m:e>
+            <m:r>
+              <m:rPr>
+                <m:sty m:val="p"/>
+              </m:rPr>
+              <w:rPr>
+                <w:rFonts w:ascii="Cambria Math" w:eastAsiaTheme="minorEastAsia" w:hAnsi="Cambria Math"/>
+              </w:rPr>
+              <m:t>Σ</m:t>
+            </m:r>
+            <m:ctrlPr>
+              <w:rPr>
+                <w:rFonts w:ascii="Cambria Math" w:eastAsiaTheme="minorEastAsia" w:hAnsi="Cambria Math"/>
+              </w:rPr>
+            </m:ctrlPr>
+          </m:e>
+          <m:sub>
+            <m:r>
+              <w:rPr>
+                <w:rFonts w:ascii="Cambria Math" w:eastAsiaTheme="minorEastAsia" w:hAnsi="Cambria Math"/>
+              </w:rPr>
+              <m:t>P</m:t>
+            </m:r>
+          </m:sub>
+        </m:sSub>
+        <m:r>
+          <m:rPr>
+            <m:sty m:val="p"/>
+          </m:rPr>
+          <w:rPr>
+            <w:rFonts w:ascii="Cambria Math" w:eastAsiaTheme="minorEastAsia" w:hAnsi="Cambria Math"/>
+          </w:rPr>
+          <m:t>∇</m:t>
+        </m:r>
+        <m:r>
+          <w:rPr>
+            <w:rFonts w:ascii="Cambria Math" w:eastAsiaTheme="minorEastAsia" w:hAnsi="Cambria Math"/>
+          </w:rPr>
+          <m:t>⋅E</m:t>
+        </m:r>
+        <m:r>
+          <w:rPr>
+            <w:rFonts w:ascii="Cambria Math" w:eastAsiaTheme="minorEastAsia" w:hAnsi="Cambria Math"/>
+          </w:rPr>
+          <m:t>+E⋅</m:t>
+        </m:r>
+        <m:r>
+          <m:rPr>
+            <m:sty m:val="p"/>
+          </m:rPr>
+          <w:rPr>
+            <w:rFonts w:ascii="Cambria Math" w:eastAsiaTheme="minorEastAsia" w:hAnsi="Cambria Math"/>
+          </w:rPr>
+          <m:t>∇</m:t>
+        </m:r>
+        <m:sSub>
+          <m:sSubPr>
+            <m:ctrlPr>
+              <w:rPr>
+                <w:rFonts w:ascii="Cambria Math" w:eastAsiaTheme="minorEastAsia" w:hAnsi="Cambria Math"/>
+                <w:i/>
+              </w:rPr>
+            </m:ctrlPr>
+          </m:sSubPr>
+          <m:e>
+            <m:r>
+              <m:rPr>
+                <m:sty m:val="p"/>
+              </m:rPr>
+              <w:rPr>
+                <w:rFonts w:ascii="Cambria Math" w:eastAsiaTheme="minorEastAsia" w:hAnsi="Cambria Math"/>
+              </w:rPr>
+              <m:t>Σ</m:t>
+            </m:r>
+            <m:ctrlPr>
+              <w:rPr>
+                <w:rFonts w:ascii="Cambria Math" w:eastAsiaTheme="minorEastAsia" w:hAnsi="Cambria Math"/>
+              </w:rPr>
+            </m:ctrlPr>
+          </m:e>
+          <m:sub>
+            <m:r>
+              <w:rPr>
+                <w:rFonts w:ascii="Cambria Math" w:eastAsiaTheme="minorEastAsia" w:hAnsi="Cambria Math"/>
+              </w:rPr>
+              <m:t>P</m:t>
+            </m:r>
+          </m:sub>
+        </m:sSub>
+      </m:oMath>
+    </w:p>
+    <w:p>
+      <w:pPr>
+        <w:pStyle w:val="ListParagraph"/>
+        <w:numPr>
+          <w:ilvl w:val="4"/>
+          <w:numId w:val="2"/>
+        </w:numPr>
+      </w:pPr>
+      <w:r>
+        <w:t>Ask meghan/matt</w:t>
+      </w:r>
+      <w:r>
+        <w:t xml:space="preserve"> SIGP/SIGH against robinson?</w:t>
+      </w:r>
+    </w:p>
+    <w:p>
+      <w:pPr>
+        <w:pStyle w:val="ListParagraph"/>
+        <w:numPr>
           <w:ilvl w:val="3"/>
           <w:numId w:val="2"/>
         </w:numPr>
@@ -1375,15 +2154,7 @@
         </w:numPr>
       </w:pPr>
       <w:r>
-        <w:t xml:space="preserve">A: Maxwells </w:t>
-      </w:r>
-      <w:proofErr w:type="spellStart"/>
-      <w:r>
-        <w:t>eqns</w:t>
-      </w:r>
-      <w:proofErr w:type="spellEnd"/>
-      <w:r>
-        <w:t xml:space="preserve"> are 3D, current finds path into 3rd dim. least resistance</w:t>
+        <w:t>A: Maxwells eqns are 3D, current finds path into 3rd dim. least resistance</w:t>
       </w:r>
     </w:p>
     <w:p>
@@ -1394,13 +2165,8 @@
           <w:numId w:val="2"/>
         </w:numPr>
       </w:pPr>
-      <w:proofErr w:type="spellStart"/>
-      <w:r>
-        <w:t>mallin</w:t>
-      </w:r>
-      <w:proofErr w:type="spellEnd"/>
-      <w:r>
-        <w:t xml:space="preserve"> 2d v 3d</w:t>
+      <w:r>
+        <w:t>mallin 2d v 3d</w:t>
       </w:r>
     </w:p>
     <w:p>
@@ -1448,15 +2214,7 @@
         </w:numPr>
       </w:pPr>
       <w:r>
-        <w:t xml:space="preserve">Q: what's the altitude dependence of </w:t>
-      </w:r>
-      <w:proofErr w:type="spellStart"/>
-      <w:r>
-        <w:t>precip</w:t>
-      </w:r>
-      <w:proofErr w:type="spellEnd"/>
-      <w:r>
-        <w:t>?</w:t>
+        <w:t>Q: what's the altitude dependence of precip?</w:t>
       </w:r>
     </w:p>
     <w:p>
@@ -1468,15 +2226,7 @@
         </w:numPr>
       </w:pPr>
       <w:r>
-        <w:t xml:space="preserve">A: the higher the ionization dump, the more like </w:t>
-      </w:r>
-      <w:proofErr w:type="spellStart"/>
-      <w:r>
-        <w:t>mallincrodt</w:t>
-      </w:r>
-      <w:proofErr w:type="spellEnd"/>
-      <w:r>
-        <w:t>, less J_H</w:t>
+        <w:t>A: the higher the ionization dump, the more like mallincrodt, less J_H</w:t>
       </w:r>
     </w:p>
     <w:p>
@@ -1488,15 +2238,7 @@
         </w:numPr>
       </w:pPr>
       <w:r>
-        <w:t xml:space="preserve">Q: do U-shape potentials form to allow for more J_H </w:t>
-      </w:r>
-      <w:proofErr w:type="gramStart"/>
-      <w:r>
-        <w:t>i.e.</w:t>
-      </w:r>
-      <w:proofErr w:type="gramEnd"/>
-      <w:r>
-        <w:t xml:space="preserve"> less joule heating? Is this energy difference balanced by j|| * E||?</w:t>
+        <w:t>Q: do U-shape potentials form to allow for more J_H i.e. less joule heating? Is this energy difference balanced by j|| * E||?</w:t>
       </w:r>
     </w:p>
     <w:p>
@@ -1507,11 +2249,9 @@
           <w:numId w:val="2"/>
         </w:numPr>
       </w:pPr>
-      <w:proofErr w:type="spellStart"/>
       <w:r>
         <w:t>sharc</w:t>
       </w:r>
-      <w:proofErr w:type="spellEnd"/>
     </w:p>
     <w:p>
       <w:pPr>
@@ -1522,15 +2262,7 @@
         </w:numPr>
       </w:pPr>
       <w:r>
-        <w:t xml:space="preserve">Q: what happens to the current closure path when it </w:t>
-      </w:r>
-      <w:proofErr w:type="gramStart"/>
-      <w:r>
-        <w:t>cant</w:t>
-      </w:r>
-      <w:proofErr w:type="gramEnd"/>
-      <w:r>
-        <w:t xml:space="preserve"> no more</w:t>
+        <w:t>Q: what happens to the current closure path when it cant no more</w:t>
       </w:r>
     </w:p>
     <w:p>
@@ -1542,13 +2274,9 @@
         </w:numPr>
       </w:pPr>
       <w:r>
-        <w:t>A</w:t>
-      </w:r>
-      <w:proofErr w:type="gramStart"/>
-      <w:r>
-        <w:t>: ???</w:t>
-      </w:r>
-      <w:proofErr w:type="gramEnd"/>
+        <w:lastRenderedPageBreak/>
+        <w:t>A: ???</w:t>
+      </w:r>
     </w:p>
     <w:p>
       <w:pPr>
@@ -1559,15 +2287,7 @@
         </w:numPr>
       </w:pPr>
       <w:r>
-        <w:t xml:space="preserve">high </w:t>
-      </w:r>
-      <w:proofErr w:type="spellStart"/>
-      <w:r>
-        <w:t>precip</w:t>
-      </w:r>
-      <w:proofErr w:type="spellEnd"/>
-      <w:r>
-        <w:t xml:space="preserve"> arc</w:t>
+        <w:t>high precip arc</w:t>
       </w:r>
     </w:p>
     <w:p>
@@ -1591,13 +2311,8 @@
         </w:numPr>
       </w:pPr>
       <w:r>
-        <w:t>A</w:t>
-      </w:r>
-      <w:proofErr w:type="gramStart"/>
-      <w:r>
-        <w:t>: ???</w:t>
-      </w:r>
-      <w:proofErr w:type="gramEnd"/>
+        <w:t>A: ???</w:t>
+      </w:r>
     </w:p>
     <w:p>
       <w:pPr>
@@ -1633,6 +2348,125 @@
       </w:pPr>
       <w:r>
         <w:t>write paper</w:t>
+      </w:r>
+    </w:p>
+    <w:p/>
+    <w:p>
+      <w:r>
+        <w:drawing>
+          <wp:inline distT="0" distB="0" distL="0" distR="0" wp14:anchorId="3B879A86" wp14:editId="257BB2CA">
+            <wp:extent cx="5943600" cy="3081020"/>
+            <wp:effectExtent l="0" t="0" r="0" b="5080"/>
+            <wp:docPr id="4" name="Picture 4" descr="Chart&#10;&#10;Description automatically generated"/>
+            <wp:cNvGraphicFramePr>
+              <a:graphicFrameLocks xmlns:a="http://schemas.openxmlformats.org/drawingml/2006/main" noChangeAspect="1"/>
+            </wp:cNvGraphicFramePr>
+            <a:graphic xmlns:a="http://schemas.openxmlformats.org/drawingml/2006/main">
+              <a:graphicData uri="http://schemas.openxmlformats.org/drawingml/2006/picture">
+                <pic:pic xmlns:pic="http://schemas.openxmlformats.org/drawingml/2006/picture">
+                  <pic:nvPicPr>
+                    <pic:cNvPr id="4" name="Picture 4" descr="Chart&#10;&#10;Description automatically generated"/>
+                    <pic:cNvPicPr/>
+                  </pic:nvPicPr>
+                  <pic:blipFill>
+                    <a:blip r:embed="rId5"/>
+                    <a:stretch>
+                      <a:fillRect/>
+                    </a:stretch>
+                  </pic:blipFill>
+                  <pic:spPr>
+                    <a:xfrm>
+                      <a:off x="0" y="0"/>
+                      <a:ext cx="5943600" cy="3081020"/>
+                    </a:xfrm>
+                    <a:prstGeom prst="rect">
+                      <a:avLst/>
+                    </a:prstGeom>
+                  </pic:spPr>
+                </pic:pic>
+              </a:graphicData>
+            </a:graphic>
+          </wp:inline>
+        </w:drawing>
+      </w:r>
+    </w:p>
+    <w:p>
+      <w:r>
+        <w:drawing>
+          <wp:inline distT="0" distB="0" distL="0" distR="0" wp14:anchorId="25B949C4" wp14:editId="76737C01">
+            <wp:extent cx="5943600" cy="3081020"/>
+            <wp:effectExtent l="0" t="0" r="0" b="5080"/>
+            <wp:docPr id="1" name="Picture 1" descr="Chart&#10;&#10;Description automatically generated"/>
+            <wp:cNvGraphicFramePr>
+              <a:graphicFrameLocks xmlns:a="http://schemas.openxmlformats.org/drawingml/2006/main" noChangeAspect="1"/>
+            </wp:cNvGraphicFramePr>
+            <a:graphic xmlns:a="http://schemas.openxmlformats.org/drawingml/2006/main">
+              <a:graphicData uri="http://schemas.openxmlformats.org/drawingml/2006/picture">
+                <pic:pic xmlns:pic="http://schemas.openxmlformats.org/drawingml/2006/picture">
+                  <pic:nvPicPr>
+                    <pic:cNvPr id="1" name="Picture 1" descr="Chart&#10;&#10;Description automatically generated"/>
+                    <pic:cNvPicPr/>
+                  </pic:nvPicPr>
+                  <pic:blipFill>
+                    <a:blip r:embed="rId6"/>
+                    <a:stretch>
+                      <a:fillRect/>
+                    </a:stretch>
+                  </pic:blipFill>
+                  <pic:spPr>
+                    <a:xfrm>
+                      <a:off x="0" y="0"/>
+                      <a:ext cx="5943600" cy="3081020"/>
+                    </a:xfrm>
+                    <a:prstGeom prst="rect">
+                      <a:avLst/>
+                    </a:prstGeom>
+                  </pic:spPr>
+                </pic:pic>
+              </a:graphicData>
+            </a:graphic>
+          </wp:inline>
+        </w:drawing>
+      </w:r>
+    </w:p>
+    <w:p>
+      <w:r>
+        <w:lastRenderedPageBreak/>
+        <w:drawing>
+          <wp:inline distT="0" distB="0" distL="0" distR="0" wp14:anchorId="37D98B51" wp14:editId="6DBDBA5D">
+            <wp:extent cx="5943600" cy="3081020"/>
+            <wp:effectExtent l="0" t="0" r="0" b="5080"/>
+            <wp:docPr id="3" name="Picture 3" descr="Chart&#10;&#10;Description automatically generated"/>
+            <wp:cNvGraphicFramePr>
+              <a:graphicFrameLocks xmlns:a="http://schemas.openxmlformats.org/drawingml/2006/main" noChangeAspect="1"/>
+            </wp:cNvGraphicFramePr>
+            <a:graphic xmlns:a="http://schemas.openxmlformats.org/drawingml/2006/main">
+              <a:graphicData uri="http://schemas.openxmlformats.org/drawingml/2006/picture">
+                <pic:pic xmlns:pic="http://schemas.openxmlformats.org/drawingml/2006/picture">
+                  <pic:nvPicPr>
+                    <pic:cNvPr id="3" name="Picture 3" descr="Chart&#10;&#10;Description automatically generated"/>
+                    <pic:cNvPicPr/>
+                  </pic:nvPicPr>
+                  <pic:blipFill>
+                    <a:blip r:embed="rId7"/>
+                    <a:stretch>
+                      <a:fillRect/>
+                    </a:stretch>
+                  </pic:blipFill>
+                  <pic:spPr>
+                    <a:xfrm>
+                      <a:off x="0" y="0"/>
+                      <a:ext cx="5943600" cy="3081020"/>
+                    </a:xfrm>
+                    <a:prstGeom prst="rect">
+                      <a:avLst/>
+                    </a:prstGeom>
+                  </pic:spPr>
+                </pic:pic>
+              </a:graphicData>
+            </a:graphic>
+          </wp:inline>
+        </w:drawing>
       </w:r>
     </w:p>
     <w:sectPr>

</xml_diff>

<commit_message>
remove colorlabels from vnot2. add ref lines
</commit_message>
<xml_diff>
--- a/todo.docx
+++ b/todo.docx
@@ -40,6 +40,7 @@
       </w:pPr>
       <w:r>
         <w:rPr>
+          <w:strike w:val="1"/>
           <w:sz w:val="18"/>
           <w:szCs w:val="18"/>
           <w:rtl w:val="0"/>
@@ -62,6 +63,7 @@
       </w:pPr>
       <w:r>
         <w:rPr>
+          <w:strike w:val="1"/>
           <w:sz w:val="18"/>
           <w:szCs w:val="18"/>
           <w:rtl w:val="0"/>
@@ -80,6 +82,7 @@
         <w:rPr>
           <w:sz w:val="18"/>
           <w:szCs w:val="18"/>
+          <w:u w:val="none"/>
         </w:rPr>
       </w:pPr>
       <w:r>
@@ -89,7 +92,7 @@
           <w:szCs w:val="18"/>
           <w:rtl w:val="0"/>
         </w:rPr>
-        <w:t xml:space="preserve">enroll in winter courses</w:t>
+        <w:t xml:space="preserve">grade HW9</w:t>
       </w:r>
     </w:p>
     <w:p>
@@ -112,7 +115,7 @@
           <w:szCs w:val="18"/>
           <w:rtl w:val="0"/>
         </w:rPr>
-        <w:t xml:space="preserve">ensure loans are paused</w:t>
+        <w:t xml:space="preserve">enroll in winter courses</w:t>
       </w:r>
     </w:p>
     <w:p>
@@ -130,6 +133,30 @@
       </w:pPr>
       <w:r>
         <w:rPr>
+          <w:strike w:val="1"/>
+          <w:sz w:val="18"/>
+          <w:szCs w:val="18"/>
+          <w:rtl w:val="0"/>
+        </w:rPr>
+        <w:t xml:space="preserve">ensure loans are paused</w:t>
+      </w:r>
+    </w:p>
+    <w:p>
+      <w:pPr>
+        <w:numPr>
+          <w:ilvl w:val="0"/>
+          <w:numId w:val="1"/>
+        </w:numPr>
+        <w:spacing w:after="0" w:lineRule="auto"/>
+        <w:ind w:left="720" w:hanging="360"/>
+        <w:rPr>
+          <w:sz w:val="18"/>
+          <w:szCs w:val="18"/>
+        </w:rPr>
+      </w:pPr>
+      <w:r>
+        <w:rPr>
+          <w:strike w:val="1"/>
           <w:sz w:val="18"/>
           <w:szCs w:val="18"/>
           <w:rtl w:val="0"/>
@@ -290,6 +317,7 @@
       </w:pPr>
       <w:r>
         <w:rPr>
+          <w:strike w:val="1"/>
           <w:sz w:val="18"/>
           <w:szCs w:val="18"/>
           <w:rtl w:val="0"/>
@@ -3796,12 +3824,12 @@
           <wp:inline distB="0" distT="0" distL="0" distR="0">
             <wp:extent cx="5943600" cy="3081020"/>
             <wp:effectExtent b="0" l="0" r="0" t="0"/>
-            <wp:docPr descr="Chart&#10;&#10;Description automatically generated" id="7" name="image1.png"/>
+            <wp:docPr descr="Chart&#10;&#10;Description automatically generated" id="7" name="image3.png"/>
             <a:graphic>
               <a:graphicData uri="http://schemas.openxmlformats.org/drawingml/2006/picture">
                 <pic:pic>
                   <pic:nvPicPr>
-                    <pic:cNvPr descr="Chart&#10;&#10;Description automatically generated" id="0" name="image1.png"/>
+                    <pic:cNvPr descr="Chart&#10;&#10;Description automatically generated" id="0" name="image3.png"/>
                     <pic:cNvPicPr preferRelativeResize="0"/>
                   </pic:nvPicPr>
                   <pic:blipFill>
@@ -3847,12 +3875,12 @@
           <wp:inline distB="0" distT="0" distL="0" distR="0">
             <wp:extent cx="5943600" cy="3081020"/>
             <wp:effectExtent b="0" l="0" r="0" t="0"/>
-            <wp:docPr descr="Chart&#10;&#10;Description automatically generated" id="6" name="image3.png"/>
+            <wp:docPr descr="Chart&#10;&#10;Description automatically generated" id="6" name="image1.png"/>
             <a:graphic>
               <a:graphicData uri="http://schemas.openxmlformats.org/drawingml/2006/picture">
                 <pic:pic>
                   <pic:nvPicPr>
-                    <pic:cNvPr descr="Chart&#10;&#10;Description automatically generated" id="0" name="image3.png"/>
+                    <pic:cNvPr descr="Chart&#10;&#10;Description automatically generated" id="0" name="image1.png"/>
                     <pic:cNvPicPr preferRelativeResize="0"/>
                   </pic:nvPicPr>
                   <pic:blipFill>
@@ -4514,7 +4542,7 @@
 
 <file path=customXML/item1.xml><?xml version="1.0" encoding="utf-8"?>
 <go:gDocsCustomXmlDataStorage xmlns:go="http://customooxmlschemas.google.com/" xmlns:r="http://schemas.openxmlformats.org/officeDocument/2006/relationships">
-  <go:docsCustomData xmlns:go="http://customooxmlschemas.google.com/" roundtripDataSignature="AMtx7miFCkykfOeBJ475mJ/VEx36bdZauQ==">AMUW2mUBj9rKqe7BrH96TQKnXkQt5ZvOysK35ETszdjHdk92nRXiX2r4z2OAU2Qa8+BD3xVPNmtMSLUwWBMGY3jMp9ks8NNVx+aujoWFSnrJWgoQNvLhR7s=</go:docsCustomData>
+  <go:docsCustomData xmlns:go="http://customooxmlschemas.google.com/" roundtripDataSignature="AMtx7miFCkykfOeBJ475mJ/VEx36bdZauQ==">AMUW2mVyPGDSk9DOU4CkkfDwWIc02UpkIKSkZskqvIacp5Twrq9qtqcLq0kMejwb6FlcHqMVumyjrREfx3M4TVpwXAMKAbqFj0i75FrjttmyHbbwPXoP+D0=</go:docsCustomData>
 </go:gDocsCustomXmlDataStorage>
 </file>
 

</xml_diff>